<commit_message>
Fixed #551 NPE when using relative image width in an HTML table.
</commit_message>
<xml_diff>
--- a/tests/org.obeonetwork.m2doc.html.tests/resources/html/imgWithRelativeWidthInTable/imgWithRelativeWidthInTable-expected-generation.docx
+++ b/tests/org.obeonetwork.m2doc.html.tests/resources/html/imgWithRelativeWidthInTable/imgWithRelativeWidthInTable-expected-generation.docx
@@ -106,7 +106,7 @@
               <w:t/>
               <w:drawing>
                 <wp:inline distT="0" distR="0" distB="0" distL="0">
-                  <wp:extent cx="1943100" cy="2933700"/>
+                  <wp:extent cx="584200" cy="876300"/>
                   <wp:docPr id="0" name="Drawing 0" descr="file:/home/development/git/M2Doc/tests/org.obeonetwork.m2doc.html.tests/resources/html/imgWithRelativeWidthInTable/Mona_Lisa.jpg"/>
                   <a:graphic xmlns:a="http://schemas.openxmlformats.org/drawingml/2006/main">
                     <a:graphicData uri="http://schemas.openxmlformats.org/drawingml/2006/picture">
@@ -126,7 +126,7 @@
                         <pic:spPr>
                           <a:xfrm>
                             <a:off x="0" y="0"/>
-                            <a:ext cx="1943100" cy="2933700"/>
+                            <a:ext cx="584200" cy="876300"/>
                           </a:xfrm>
                           <a:prstGeom prst="rect">
                             <a:avLst/>

</xml_diff>